<commit_message>
Add csv instantiation and int check methods to Item class, and add csv file
</commit_message>
<xml_diff>
--- a/project_notes.docx
+++ b/project_notes.docx
@@ -78,6 +78,9 @@
         <w:br/>
       </w:r>
       <w:r>
+        <w:rPr>
+          <w:noProof/>
+        </w:rPr>
         <w:drawing>
           <wp:inline distT="0" distB="0" distL="0" distR="0" wp14:anchorId="1306DF63" wp14:editId="5C537440">
             <wp:extent cx="5220970" cy="1165550"/>
@@ -152,6 +155,9 @@
         <w:br/>
       </w:r>
       <w:r>
+        <w:rPr>
+          <w:noProof/>
+        </w:rPr>
         <w:drawing>
           <wp:inline distT="0" distB="0" distL="0" distR="0" wp14:anchorId="0AF9A1C5" wp14:editId="6D6038F4">
             <wp:extent cx="5221224" cy="651929"/>
@@ -197,6 +203,253 @@
           <w:numId w:val="1"/>
         </w:numPr>
       </w:pPr>
+      <w:r>
+        <w:t>Class methods and static methods</w:t>
+      </w:r>
+    </w:p>
+    <w:p>
+      <w:pPr>
+        <w:pStyle w:val="ListParagraph"/>
+        <w:numPr>
+          <w:ilvl w:val="0"/>
+          <w:numId w:val="1"/>
+        </w:numPr>
+      </w:pPr>
+      <w:r>
+        <w:t>Static methods</w:t>
+      </w:r>
+    </w:p>
+    <w:p>
+      <w:pPr>
+        <w:pStyle w:val="ListParagraph"/>
+        <w:numPr>
+          <w:ilvl w:val="1"/>
+          <w:numId w:val="1"/>
+        </w:numPr>
+      </w:pPr>
+      <w:r>
+        <w:t xml:space="preserve">Static method is a method that is logically connected </w:t>
+      </w:r>
+      <w:r>
+        <w:t>with</w:t>
+      </w:r>
+      <w:r>
+        <w:t xml:space="preserve"> the class and does some work from you. </w:t>
+      </w:r>
+      <w:r>
+        <w:t>We define it with it’s decorator: ‘@staticmethod’</w:t>
+      </w:r>
+    </w:p>
+    <w:p>
+      <w:pPr>
+        <w:pStyle w:val="ListParagraph"/>
+        <w:numPr>
+          <w:ilvl w:val="1"/>
+          <w:numId w:val="1"/>
+        </w:numPr>
+      </w:pPr>
+      <w:r>
+        <w:t>Static methods never take instance ‘self’ as the first argument.</w:t>
+      </w:r>
+    </w:p>
+    <w:p>
+      <w:pPr>
+        <w:pStyle w:val="ListParagraph"/>
+        <w:numPr>
+          <w:ilvl w:val="1"/>
+          <w:numId w:val="1"/>
+        </w:numPr>
+      </w:pPr>
+      <w:r>
+        <w:t>We can simply access the static methods outside the class by using classname.static_method_name() without even instantiating the class, and as long as the arguments are satisfied, you don’t need to put arguments only associated with the class.</w:t>
+      </w:r>
+      <w:r>
+        <w:t xml:space="preserve"> (i.e. it is not unique to an instance but it is related to the class.)</w:t>
+      </w:r>
+      <w:r>
+        <w:drawing>
+          <wp:inline distT="0" distB="0" distL="0" distR="0" wp14:anchorId="32F1E710" wp14:editId="053A14ED">
+            <wp:extent cx="4397121" cy="1958510"/>
+            <wp:effectExtent l="0" t="0" r="3810" b="3810"/>
+            <wp:docPr id="430330139" name="Picture 1"/>
+            <wp:cNvGraphicFramePr>
+              <a:graphicFrameLocks xmlns:a="http://schemas.openxmlformats.org/drawingml/2006/main" noChangeAspect="1"/>
+            </wp:cNvGraphicFramePr>
+            <a:graphic xmlns:a="http://schemas.openxmlformats.org/drawingml/2006/main">
+              <a:graphicData uri="http://schemas.openxmlformats.org/drawingml/2006/picture">
+                <pic:pic xmlns:pic="http://schemas.openxmlformats.org/drawingml/2006/picture">
+                  <pic:nvPicPr>
+                    <pic:cNvPr id="430330139" name=""/>
+                    <pic:cNvPicPr/>
+                  </pic:nvPicPr>
+                  <pic:blipFill>
+                    <a:blip r:embed="rId7"/>
+                    <a:stretch>
+                      <a:fillRect/>
+                    </a:stretch>
+                  </pic:blipFill>
+                  <pic:spPr>
+                    <a:xfrm>
+                      <a:off x="0" y="0"/>
+                      <a:ext cx="4397121" cy="1958510"/>
+                    </a:xfrm>
+                    <a:prstGeom prst="rect">
+                      <a:avLst/>
+                    </a:prstGeom>
+                  </pic:spPr>
+                </pic:pic>
+              </a:graphicData>
+            </a:graphic>
+          </wp:inline>
+        </w:drawing>
+      </w:r>
+    </w:p>
+    <w:p>
+      <w:pPr>
+        <w:pStyle w:val="ListParagraph"/>
+        <w:numPr>
+          <w:ilvl w:val="1"/>
+          <w:numId w:val="1"/>
+        </w:numPr>
+      </w:pPr>
+      <w:r>
+        <w:lastRenderedPageBreak/>
+        <w:drawing>
+          <wp:inline distT="0" distB="0" distL="0" distR="0" wp14:anchorId="0BBFA342" wp14:editId="78C4ED58">
+            <wp:extent cx="4897582" cy="1792235"/>
+            <wp:effectExtent l="0" t="0" r="0" b="0"/>
+            <wp:docPr id="1727990379" name="Picture 1"/>
+            <wp:cNvGraphicFramePr>
+              <a:graphicFrameLocks xmlns:a="http://schemas.openxmlformats.org/drawingml/2006/main" noChangeAspect="1"/>
+            </wp:cNvGraphicFramePr>
+            <a:graphic xmlns:a="http://schemas.openxmlformats.org/drawingml/2006/main">
+              <a:graphicData uri="http://schemas.openxmlformats.org/drawingml/2006/picture">
+                <pic:pic xmlns:pic="http://schemas.openxmlformats.org/drawingml/2006/picture">
+                  <pic:nvPicPr>
+                    <pic:cNvPr id="1727990379" name=""/>
+                    <pic:cNvPicPr/>
+                  </pic:nvPicPr>
+                  <pic:blipFill>
+                    <a:blip r:embed="rId8"/>
+                    <a:stretch>
+                      <a:fillRect/>
+                    </a:stretch>
+                  </pic:blipFill>
+                  <pic:spPr>
+                    <a:xfrm>
+                      <a:off x="0" y="0"/>
+                      <a:ext cx="4904964" cy="1794936"/>
+                    </a:xfrm>
+                    <a:prstGeom prst="rect">
+                      <a:avLst/>
+                    </a:prstGeom>
+                  </pic:spPr>
+                </pic:pic>
+              </a:graphicData>
+            </a:graphic>
+          </wp:inline>
+        </w:drawing>
+      </w:r>
+    </w:p>
+    <w:p>
+      <w:pPr>
+        <w:pStyle w:val="ListParagraph"/>
+        <w:numPr>
+          <w:ilvl w:val="1"/>
+          <w:numId w:val="1"/>
+        </w:numPr>
+      </w:pPr>
+      <w:r>
+        <w:t>sasd</w:t>
+      </w:r>
+    </w:p>
+    <w:p>
+      <w:pPr>
+        <w:pStyle w:val="ListParagraph"/>
+        <w:numPr>
+          <w:ilvl w:val="0"/>
+          <w:numId w:val="1"/>
+        </w:numPr>
+      </w:pPr>
+      <w:r>
+        <w:t>Class methods:</w:t>
+      </w:r>
+      <w:r>
+        <w:br/>
+      </w:r>
+      <w:r>
+        <w:drawing>
+          <wp:inline distT="0" distB="0" distL="0" distR="0" wp14:anchorId="610D85E2" wp14:editId="3CB730FD">
+            <wp:extent cx="5731510" cy="2215515"/>
+            <wp:effectExtent l="0" t="0" r="2540" b="0"/>
+            <wp:docPr id="1788480873" name="Picture 1"/>
+            <wp:cNvGraphicFramePr>
+              <a:graphicFrameLocks xmlns:a="http://schemas.openxmlformats.org/drawingml/2006/main" noChangeAspect="1"/>
+            </wp:cNvGraphicFramePr>
+            <a:graphic xmlns:a="http://schemas.openxmlformats.org/drawingml/2006/main">
+              <a:graphicData uri="http://schemas.openxmlformats.org/drawingml/2006/picture">
+                <pic:pic xmlns:pic="http://schemas.openxmlformats.org/drawingml/2006/picture">
+                  <pic:nvPicPr>
+                    <pic:cNvPr id="1788480873" name=""/>
+                    <pic:cNvPicPr/>
+                  </pic:nvPicPr>
+                  <pic:blipFill>
+                    <a:blip r:embed="rId9"/>
+                    <a:stretch>
+                      <a:fillRect/>
+                    </a:stretch>
+                  </pic:blipFill>
+                  <pic:spPr>
+                    <a:xfrm>
+                      <a:off x="0" y="0"/>
+                      <a:ext cx="5731510" cy="2215515"/>
+                    </a:xfrm>
+                    <a:prstGeom prst="rect">
+                      <a:avLst/>
+                    </a:prstGeom>
+                  </pic:spPr>
+                </pic:pic>
+              </a:graphicData>
+            </a:graphic>
+          </wp:inline>
+        </w:drawing>
+      </w:r>
+    </w:p>
+    <w:p>
+      <w:pPr>
+        <w:pStyle w:val="ListParagraph"/>
+        <w:numPr>
+          <w:ilvl w:val="1"/>
+          <w:numId w:val="1"/>
+        </w:numPr>
+      </w:pPr>
+      <w:r>
+        <w:t>One application of class method is for instantiating from a CSV file or YAML file, where we want to make instances* from an external file containing structured data that you own, like a csv or yaml file. It is not a helper function like static method, but instead a function that creates instances of the class. This is the recommended way to instantiate data (best practice way).</w:t>
+      </w:r>
+    </w:p>
+    <w:p>
+      <w:pPr>
+        <w:pStyle w:val="ListParagraph"/>
+        <w:numPr>
+          <w:ilvl w:val="0"/>
+          <w:numId w:val="1"/>
+        </w:numPr>
+      </w:pPr>
+      <w:r>
+        <w:t xml:space="preserve">The main difference between a class method and a static method is that we do not have to pass a mandatory class reference (cls) in static method. </w:t>
+      </w:r>
+    </w:p>
+    <w:p>
+      <w:pPr>
+        <w:pStyle w:val="ListParagraph"/>
+        <w:numPr>
+          <w:ilvl w:val="0"/>
+          <w:numId w:val="1"/>
+        </w:numPr>
+      </w:pPr>
+      <w:r>
+        <w:t xml:space="preserve">Class and static methods can be called from instance level as well, but there are not a lot of good reason to call them from instance level. You can call both of them by just mentioning class name and calling them. (eg. Classname.method()) </w:t>
+      </w:r>
     </w:p>
     <w:p/>
     <w:sectPr>
@@ -226,7 +479,7 @@
         <w:rFonts w:ascii="Symbol" w:eastAsiaTheme="minorHAnsi" w:hAnsi="Symbol" w:cstheme="minorBidi" w:hint="default"/>
       </w:rPr>
     </w:lvl>
-    <w:lvl w:ilvl="1" w:tplc="40090003" w:tentative="1">
+    <w:lvl w:ilvl="1" w:tplc="40090003">
       <w:start w:val="1"/>
       <w:numFmt w:val="bullet"/>
       <w:lvlText w:val="o"/>
@@ -932,6 +1185,7 @@
   <w:style w:type="character" w:default="1" w:styleId="DefaultParagraphFont">
     <w:name w:val="Default Paragraph Font"/>
     <w:uiPriority w:val="1"/>
+    <w:semiHidden/>
     <w:unhideWhenUsed/>
   </w:style>
   <w:style w:type="table" w:default="1" w:styleId="TableNormal">

</xml_diff>

<commit_message>
Add phone class code to main.py, update repr
</commit_message>
<xml_diff>
--- a/project_notes.docx
+++ b/project_notes.docx
@@ -17,7 +17,15 @@
         </w:numPr>
       </w:pPr>
       <w:r>
-        <w:t xml:space="preserve">functions in python that have `__` at the start and end (Like `__init__()` ) are known as magic methods. </w:t>
+        <w:t>functions in python that have `__` at the start and end (Like `__init_</w:t>
+      </w:r>
+      <w:proofErr w:type="gramStart"/>
+      <w:r>
+        <w:t>_(</w:t>
+      </w:r>
+      <w:proofErr w:type="gramEnd"/>
+      <w:r>
+        <w:t xml:space="preserve">)` ) are known as magic methods. </w:t>
       </w:r>
     </w:p>
     <w:p>
@@ -29,7 +37,15 @@
         </w:numPr>
       </w:pPr>
       <w:r>
-        <w:t>__init__()` is also known as constructor.</w:t>
+        <w:t>__init_</w:t>
+      </w:r>
+      <w:proofErr w:type="gramStart"/>
+      <w:r>
+        <w:t>_(</w:t>
+      </w:r>
+      <w:proofErr w:type="gramEnd"/>
+      <w:r>
+        <w:t>)` is also known as constructor.</w:t>
       </w:r>
       <w:r>
         <w:t xml:space="preserve"> Runs automatically when an instance of class is created.</w:t>
@@ -48,7 +64,15 @@
       </w:r>
       <w:r>
         <w:br/>
-        <w:t>Eg. __init__(self, name=’noname’)</w:t>
+        <w:t>Eg. __init_</w:t>
+      </w:r>
+      <w:proofErr w:type="gramStart"/>
+      <w:r>
+        <w:t>_(</w:t>
+      </w:r>
+      <w:proofErr w:type="gramEnd"/>
+      <w:r>
+        <w:t>self, name=’noname’)</w:t>
       </w:r>
     </w:p>
     <w:p>
@@ -128,7 +152,15 @@
         <w:t>do not specify type of attribute ‘’quantity’’</w:t>
       </w:r>
       <w:r>
-        <w:t xml:space="preserve"> as it’s </w:t>
+        <w:t xml:space="preserve"> as </w:t>
+      </w:r>
+      <w:proofErr w:type="gramStart"/>
+      <w:r>
+        <w:t>it’s</w:t>
+      </w:r>
+      <w:proofErr w:type="gramEnd"/>
+      <w:r>
+        <w:t xml:space="preserve"> </w:t>
       </w:r>
       <w:r>
         <w:rPr>
@@ -237,7 +269,15 @@
         <w:t xml:space="preserve"> the class and does some work from you. </w:t>
       </w:r>
       <w:r>
-        <w:t>We define it with it’s decorator: ‘@staticmethod’</w:t>
+        <w:t xml:space="preserve">We define it with </w:t>
+      </w:r>
+      <w:proofErr w:type="gramStart"/>
+      <w:r>
+        <w:t>it’s</w:t>
+      </w:r>
+      <w:proofErr w:type="gramEnd"/>
+      <w:r>
+        <w:t xml:space="preserve"> decorator: ‘@staticmethod’</w:t>
       </w:r>
     </w:p>
     <w:p>
@@ -261,12 +301,23 @@
         </w:numPr>
       </w:pPr>
       <w:r>
-        <w:t>We can simply access the static methods outside the class by using classname.static_method_name() without even instantiating the class, and as long as the arguments are satisfied, you don’t need to put arguments only associated with the class.</w:t>
+        <w:t xml:space="preserve">We can simply access the static methods outside the class by using </w:t>
+      </w:r>
+      <w:proofErr w:type="gramStart"/>
+      <w:r>
+        <w:t>classname.static</w:t>
+      </w:r>
+      <w:proofErr w:type="gramEnd"/>
+      <w:r>
+        <w:t>_method_name() without even instantiating the class, and as long as the arguments are satisfied, you don’t need to put arguments only associated with the class.</w:t>
       </w:r>
       <w:r>
         <w:t xml:space="preserve"> (i.e. it is not unique to an instance but it is related to the class.)</w:t>
       </w:r>
       <w:r>
+        <w:rPr>
+          <w:noProof/>
+        </w:rPr>
         <w:drawing>
           <wp:inline distT="0" distB="0" distL="0" distR="0" wp14:anchorId="32F1E710" wp14:editId="053A14ED">
             <wp:extent cx="4397121" cy="1958510"/>
@@ -313,6 +364,9 @@
         </w:numPr>
       </w:pPr>
       <w:r>
+        <w:rPr>
+          <w:noProof/>
+        </w:rPr>
         <w:lastRenderedPageBreak/>
         <w:drawing>
           <wp:inline distT="0" distB="0" distL="0" distR="0" wp14:anchorId="0BBFA342" wp14:editId="78C4ED58">
@@ -378,6 +432,9 @@
         <w:br/>
       </w:r>
       <w:r>
+        <w:rPr>
+          <w:noProof/>
+        </w:rPr>
         <w:drawing>
           <wp:inline distT="0" distB="0" distL="0" distR="0" wp14:anchorId="610D85E2" wp14:editId="3CB730FD">
             <wp:extent cx="5731510" cy="2215515"/>
@@ -448,10 +505,95 @@
         </w:numPr>
       </w:pPr>
       <w:r>
-        <w:t xml:space="preserve">Class and static methods can be called from instance level as well, but there are not a lot of good reason to call them from instance level. You can call both of them by just mentioning class name and calling them. (eg. Classname.method()) </w:t>
-      </w:r>
-    </w:p>
-    <w:p/>
+        <w:t xml:space="preserve">Class and static methods can be called from instance level as well, but there are not a lot of good reason to call them from instance level. You can call </w:t>
+      </w:r>
+      <w:proofErr w:type="gramStart"/>
+      <w:r>
+        <w:t>both of them</w:t>
+      </w:r>
+      <w:proofErr w:type="gramEnd"/>
+      <w:r>
+        <w:t xml:space="preserve"> by just mentioning class name and calling them. (</w:t>
+      </w:r>
+      <w:proofErr w:type="gramStart"/>
+      <w:r>
+        <w:t>eg</w:t>
+      </w:r>
+      <w:proofErr w:type="gramEnd"/>
+      <w:r>
+        <w:t xml:space="preserve">. Classname.method()) </w:t>
+      </w:r>
+    </w:p>
+    <w:p>
+      <w:r>
+        <w:t>INHERITANCE</w:t>
+      </w:r>
+    </w:p>
+    <w:p>
+      <w:r>
+        <w:lastRenderedPageBreak/>
+        <w:drawing>
+          <wp:inline distT="0" distB="0" distL="0" distR="0" wp14:anchorId="05485675" wp14:editId="0C7783A6">
+            <wp:extent cx="5731510" cy="2406015"/>
+            <wp:effectExtent l="0" t="0" r="2540" b="0"/>
+            <wp:docPr id="354417843" name="Picture 1"/>
+            <wp:cNvGraphicFramePr>
+              <a:graphicFrameLocks xmlns:a="http://schemas.openxmlformats.org/drawingml/2006/main" noChangeAspect="1"/>
+            </wp:cNvGraphicFramePr>
+            <a:graphic xmlns:a="http://schemas.openxmlformats.org/drawingml/2006/main">
+              <a:graphicData uri="http://schemas.openxmlformats.org/drawingml/2006/picture">
+                <pic:pic xmlns:pic="http://schemas.openxmlformats.org/drawingml/2006/picture">
+                  <pic:nvPicPr>
+                    <pic:cNvPr id="354417843" name=""/>
+                    <pic:cNvPicPr/>
+                  </pic:nvPicPr>
+                  <pic:blipFill>
+                    <a:blip r:embed="rId10"/>
+                    <a:stretch>
+                      <a:fillRect/>
+                    </a:stretch>
+                  </pic:blipFill>
+                  <pic:spPr>
+                    <a:xfrm>
+                      <a:off x="0" y="0"/>
+                      <a:ext cx="5731510" cy="2406015"/>
+                    </a:xfrm>
+                    <a:prstGeom prst="rect">
+                      <a:avLst/>
+                    </a:prstGeom>
+                  </pic:spPr>
+                </pic:pic>
+              </a:graphicData>
+            </a:graphic>
+          </wp:inline>
+        </w:drawing>
+      </w:r>
+    </w:p>
+    <w:p>
+      <w:r>
+        <w:t>It is not a good idea to manually assign attributes and methods once we create an instance of the class. The better way to do that is by creating a child class and adding methods to it. (Because methods may be different for different types of child classes. Like Phone class can have attribute broken phones that is specific to phone, but broken phones will not apply to Laptop. But since both are part of the main class, we create a separate child class called Phone and assign broken_phones to it.)</w:t>
+      </w:r>
+    </w:p>
+    <w:p>
+      <w:pPr>
+        <w:pStyle w:val="ListParagraph"/>
+        <w:numPr>
+          <w:ilvl w:val="0"/>
+          <w:numId w:val="1"/>
+        </w:numPr>
+      </w:pPr>
+      <w:r>
+        <w:t xml:space="preserve">Super Attribute: The super attribute allows us to have access to all the attributes of the parent class. This makes sure that we </w:t>
+      </w:r>
+      <w:proofErr w:type="gramStart"/>
+      <w:r>
+        <w:t>don’t</w:t>
+      </w:r>
+      <w:proofErr w:type="gramEnd"/>
+      <w:r>
+        <w:t xml:space="preserve"> have to keep copying the init, error checks and assigning to attribute code from the parent class to every child class we create. </w:t>
+      </w:r>
+    </w:p>
     <w:sectPr>
       <w:pgSz w:w="11906" w:h="16838"/>
       <w:pgMar w:top="1440" w:right="1440" w:bottom="1440" w:left="1440" w:header="708" w:footer="708" w:gutter="0"/>

</xml_diff>

<commit_message>
Reorganize code for readability; Separate files for classes.
</commit_message>
<xml_diff>
--- a/project_notes.docx
+++ b/project_notes.docx
@@ -531,6 +531,9 @@
     </w:p>
     <w:p>
       <w:r>
+        <w:rPr>
+          <w:noProof/>
+        </w:rPr>
         <w:lastRenderedPageBreak/>
         <w:drawing>
           <wp:inline distT="0" distB="0" distL="0" distR="0" wp14:anchorId="05485675" wp14:editId="0C7783A6">
@@ -592,6 +595,24 @@
       <w:proofErr w:type="gramEnd"/>
       <w:r>
         <w:t xml:space="preserve"> have to keep copying the init, error checks and assigning to attribute code from the parent class to every child class we create. </w:t>
+      </w:r>
+    </w:p>
+    <w:p/>
+    <w:p>
+      <w:r>
+        <w:t>Reorganization of Code:</w:t>
+      </w:r>
+    </w:p>
+    <w:p>
+      <w:pPr>
+        <w:pStyle w:val="ListParagraph"/>
+        <w:numPr>
+          <w:ilvl w:val="0"/>
+          <w:numId w:val="1"/>
+        </w:numPr>
+      </w:pPr>
+      <w:r>
+        <w:t xml:space="preserve">To improve readability, we reorganize our code. We create two separate files for the item class and phone class, and use the main class only for calling their instances and writing action code. </w:t>
       </w:r>
     </w:p>
     <w:sectPr>

</xml_diff>

<commit_message>
Change name var access to private, Add getter & setter for it
</commit_message>
<xml_diff>
--- a/project_notes.docx
+++ b/project_notes.docx
@@ -17,15 +17,7 @@
         </w:numPr>
       </w:pPr>
       <w:r>
-        <w:t>functions in python that have `__` at the start and end (Like `__init_</w:t>
-      </w:r>
-      <w:proofErr w:type="gramStart"/>
-      <w:r>
-        <w:t>_(</w:t>
-      </w:r>
-      <w:proofErr w:type="gramEnd"/>
-      <w:r>
-        <w:t xml:space="preserve">)` ) are known as magic methods. </w:t>
+        <w:t xml:space="preserve">functions in python that have `__` at the start and end (Like `__init__()` ) are known as magic methods. </w:t>
       </w:r>
     </w:p>
     <w:p>
@@ -37,15 +29,7 @@
         </w:numPr>
       </w:pPr>
       <w:r>
-        <w:t>__init_</w:t>
-      </w:r>
-      <w:proofErr w:type="gramStart"/>
-      <w:r>
-        <w:t>_(</w:t>
-      </w:r>
-      <w:proofErr w:type="gramEnd"/>
-      <w:r>
-        <w:t>)` is also known as constructor.</w:t>
+        <w:t>__init__()` is also known as constructor.</w:t>
       </w:r>
       <w:r>
         <w:t xml:space="preserve"> Runs automatically when an instance of class is created.</w:t>
@@ -64,15 +48,7 @@
       </w:r>
       <w:r>
         <w:br/>
-        <w:t>Eg. __init_</w:t>
-      </w:r>
-      <w:proofErr w:type="gramStart"/>
-      <w:r>
-        <w:t>_(</w:t>
-      </w:r>
-      <w:proofErr w:type="gramEnd"/>
-      <w:r>
-        <w:t>self, name=’noname’)</w:t>
+        <w:t>Eg. __init__(self, name=’noname’)</w:t>
       </w:r>
     </w:p>
     <w:p>
@@ -152,15 +128,7 @@
         <w:t>do not specify type of attribute ‘’quantity’’</w:t>
       </w:r>
       <w:r>
-        <w:t xml:space="preserve"> as </w:t>
-      </w:r>
-      <w:proofErr w:type="gramStart"/>
-      <w:r>
-        <w:t>it’s</w:t>
-      </w:r>
-      <w:proofErr w:type="gramEnd"/>
-      <w:r>
-        <w:t xml:space="preserve"> </w:t>
+        <w:t xml:space="preserve"> as it’s </w:t>
       </w:r>
       <w:r>
         <w:rPr>
@@ -269,15 +237,7 @@
         <w:t xml:space="preserve"> the class and does some work from you. </w:t>
       </w:r>
       <w:r>
-        <w:t xml:space="preserve">We define it with </w:t>
-      </w:r>
-      <w:proofErr w:type="gramStart"/>
-      <w:r>
-        <w:t>it’s</w:t>
-      </w:r>
-      <w:proofErr w:type="gramEnd"/>
-      <w:r>
-        <w:t xml:space="preserve"> decorator: ‘@staticmethod’</w:t>
+        <w:t>We define it with it’s decorator: ‘@staticmethod’</w:t>
       </w:r>
     </w:p>
     <w:p>
@@ -301,15 +261,7 @@
         </w:numPr>
       </w:pPr>
       <w:r>
-        <w:t xml:space="preserve">We can simply access the static methods outside the class by using </w:t>
-      </w:r>
-      <w:proofErr w:type="gramStart"/>
-      <w:r>
-        <w:t>classname.static</w:t>
-      </w:r>
-      <w:proofErr w:type="gramEnd"/>
-      <w:r>
-        <w:t>_method_name() without even instantiating the class, and as long as the arguments are satisfied, you don’t need to put arguments only associated with the class.</w:t>
+        <w:t>We can simply access the static methods outside the class by using classname.static_method_name() without even instantiating the class, and as long as the arguments are satisfied, you don’t need to put arguments only associated with the class.</w:t>
       </w:r>
       <w:r>
         <w:t xml:space="preserve"> (i.e. it is not unique to an instance but it is related to the class.)</w:t>
@@ -505,23 +457,7 @@
         </w:numPr>
       </w:pPr>
       <w:r>
-        <w:t xml:space="preserve">Class and static methods can be called from instance level as well, but there are not a lot of good reason to call them from instance level. You can call </w:t>
-      </w:r>
-      <w:proofErr w:type="gramStart"/>
-      <w:r>
-        <w:t>both of them</w:t>
-      </w:r>
-      <w:proofErr w:type="gramEnd"/>
-      <w:r>
-        <w:t xml:space="preserve"> by just mentioning class name and calling them. (</w:t>
-      </w:r>
-      <w:proofErr w:type="gramStart"/>
-      <w:r>
-        <w:t>eg</w:t>
-      </w:r>
-      <w:proofErr w:type="gramEnd"/>
-      <w:r>
-        <w:t xml:space="preserve">. Classname.method()) </w:t>
+        <w:t xml:space="preserve">Class and static methods can be called from instance level as well, but there are not a lot of good reason to call them from instance level. You can call both of them by just mentioning class name and calling them. (eg. Classname.method()) </w:t>
       </w:r>
     </w:p>
     <w:p>
@@ -586,15 +522,7 @@
         </w:numPr>
       </w:pPr>
       <w:r>
-        <w:t xml:space="preserve">Super Attribute: The super attribute allows us to have access to all the attributes of the parent class. This makes sure that we </w:t>
-      </w:r>
-      <w:proofErr w:type="gramStart"/>
-      <w:r>
-        <w:t>don’t</w:t>
-      </w:r>
-      <w:proofErr w:type="gramEnd"/>
-      <w:r>
-        <w:t xml:space="preserve"> have to keep copying the init, error checks and assigning to attribute code from the parent class to every child class we create. </w:t>
+        <w:t xml:space="preserve">Super Attribute: The super attribute allows us to have access to all the attributes of the parent class. This makes sure that we don’t have to keep copying the init, error checks and assigning to attribute code from the parent class to every child class we create. </w:t>
       </w:r>
     </w:p>
     <w:p/>
@@ -615,6 +543,264 @@
         <w:t xml:space="preserve">To improve readability, we reorganize our code. We create two separate files for the item class and phone class, and use the main class only for calling their instances and writing action code. </w:t>
       </w:r>
     </w:p>
+    <w:p>
+      <w:r>
+        <w:t>Property Decorator</w:t>
+      </w:r>
+    </w:p>
+    <w:p>
+      <w:r>
+        <w:t>In item class code we set property decorator for function read_only_name</w:t>
+      </w:r>
+    </w:p>
+    <w:p>
+      <w:r>
+        <w:lastRenderedPageBreak/>
+        <w:drawing>
+          <wp:inline distT="0" distB="0" distL="0" distR="0" wp14:anchorId="2C4F0E66" wp14:editId="6FE82BDB">
+            <wp:extent cx="4130398" cy="3314987"/>
+            <wp:effectExtent l="0" t="0" r="3810" b="0"/>
+            <wp:docPr id="1488851326" name="Picture 1"/>
+            <wp:cNvGraphicFramePr>
+              <a:graphicFrameLocks xmlns:a="http://schemas.openxmlformats.org/drawingml/2006/main" noChangeAspect="1"/>
+            </wp:cNvGraphicFramePr>
+            <a:graphic xmlns:a="http://schemas.openxmlformats.org/drawingml/2006/main">
+              <a:graphicData uri="http://schemas.openxmlformats.org/drawingml/2006/picture">
+                <pic:pic xmlns:pic="http://schemas.openxmlformats.org/drawingml/2006/picture">
+                  <pic:nvPicPr>
+                    <pic:cNvPr id="1488851326" name=""/>
+                    <pic:cNvPicPr/>
+                  </pic:nvPicPr>
+                  <pic:blipFill>
+                    <a:blip r:embed="rId11"/>
+                    <a:stretch>
+                      <a:fillRect/>
+                    </a:stretch>
+                  </pic:blipFill>
+                  <pic:spPr>
+                    <a:xfrm>
+                      <a:off x="0" y="0"/>
+                      <a:ext cx="4130398" cy="3314987"/>
+                    </a:xfrm>
+                    <a:prstGeom prst="rect">
+                      <a:avLst/>
+                    </a:prstGeom>
+                  </pic:spPr>
+                </pic:pic>
+              </a:graphicData>
+            </a:graphic>
+          </wp:inline>
+        </w:drawing>
+      </w:r>
+    </w:p>
+    <w:p>
+      <w:r>
+        <w:t>Output if we try to set value for read_only_name:</w:t>
+      </w:r>
+    </w:p>
+    <w:p>
+      <w:r>
+        <w:drawing>
+          <wp:inline distT="0" distB="0" distL="0" distR="0" wp14:anchorId="1202BDBA" wp14:editId="74A9001C">
+            <wp:extent cx="5731510" cy="2579370"/>
+            <wp:effectExtent l="0" t="0" r="2540" b="0"/>
+            <wp:docPr id="1565370788" name="Picture 1"/>
+            <wp:cNvGraphicFramePr>
+              <a:graphicFrameLocks xmlns:a="http://schemas.openxmlformats.org/drawingml/2006/main" noChangeAspect="1"/>
+            </wp:cNvGraphicFramePr>
+            <a:graphic xmlns:a="http://schemas.openxmlformats.org/drawingml/2006/main">
+              <a:graphicData uri="http://schemas.openxmlformats.org/drawingml/2006/picture">
+                <pic:pic xmlns:pic="http://schemas.openxmlformats.org/drawingml/2006/picture">
+                  <pic:nvPicPr>
+                    <pic:cNvPr id="1565370788" name=""/>
+                    <pic:cNvPicPr/>
+                  </pic:nvPicPr>
+                  <pic:blipFill>
+                    <a:blip r:embed="rId12"/>
+                    <a:stretch>
+                      <a:fillRect/>
+                    </a:stretch>
+                  </pic:blipFill>
+                  <pic:spPr>
+                    <a:xfrm>
+                      <a:off x="0" y="0"/>
+                      <a:ext cx="5731510" cy="2579370"/>
+                    </a:xfrm>
+                    <a:prstGeom prst="rect">
+                      <a:avLst/>
+                    </a:prstGeom>
+                  </pic:spPr>
+                </pic:pic>
+              </a:graphicData>
+            </a:graphic>
+          </wp:inline>
+        </w:drawing>
+      </w:r>
+    </w:p>
+    <w:p/>
+    <w:p>
+      <w:r>
+        <w:t>Scenario: If we wanted to set name as a read only property.</w:t>
+      </w:r>
+    </w:p>
+    <w:p>
+      <w:r>
+        <w:t xml:space="preserve">We might think that we can use property decorator like above. </w:t>
+      </w:r>
+    </w:p>
+    <w:p>
+      <w:r>
+        <w:lastRenderedPageBreak/>
+        <w:drawing>
+          <wp:inline distT="0" distB="0" distL="0" distR="0" wp14:anchorId="57A1502B" wp14:editId="5771F1FA">
+            <wp:extent cx="5708073" cy="2803444"/>
+            <wp:effectExtent l="0" t="0" r="6985" b="0"/>
+            <wp:docPr id="336932893" name="Picture 1"/>
+            <wp:cNvGraphicFramePr>
+              <a:graphicFrameLocks xmlns:a="http://schemas.openxmlformats.org/drawingml/2006/main" noChangeAspect="1"/>
+            </wp:cNvGraphicFramePr>
+            <a:graphic xmlns:a="http://schemas.openxmlformats.org/drawingml/2006/main">
+              <a:graphicData uri="http://schemas.openxmlformats.org/drawingml/2006/picture">
+                <pic:pic xmlns:pic="http://schemas.openxmlformats.org/drawingml/2006/picture">
+                  <pic:nvPicPr>
+                    <pic:cNvPr id="336932893" name=""/>
+                    <pic:cNvPicPr/>
+                  </pic:nvPicPr>
+                  <pic:blipFill>
+                    <a:blip r:embed="rId13"/>
+                    <a:stretch>
+                      <a:fillRect/>
+                    </a:stretch>
+                  </pic:blipFill>
+                  <pic:spPr>
+                    <a:xfrm>
+                      <a:off x="0" y="0"/>
+                      <a:ext cx="5723190" cy="2810868"/>
+                    </a:xfrm>
+                    <a:prstGeom prst="rect">
+                      <a:avLst/>
+                    </a:prstGeom>
+                  </pic:spPr>
+                </pic:pic>
+              </a:graphicData>
+            </a:graphic>
+          </wp:inline>
+        </w:drawing>
+      </w:r>
+    </w:p>
+    <w:p/>
+    <w:p>
+      <w:r>
+        <w:t>However, since we cannot change the value of name, self.name = name will be an illegal assignment, since name cannot change it’s value. So this doesn’t work.</w:t>
+      </w:r>
+    </w:p>
+    <w:p>
+      <w:r>
+        <w:drawing>
+          <wp:inline distT="0" distB="0" distL="0" distR="0" wp14:anchorId="4485AD1E" wp14:editId="6CE250DB">
+            <wp:extent cx="5230091" cy="2828123"/>
+            <wp:effectExtent l="0" t="0" r="8890" b="0"/>
+            <wp:docPr id="134166059" name="Picture 1"/>
+            <wp:cNvGraphicFramePr>
+              <a:graphicFrameLocks xmlns:a="http://schemas.openxmlformats.org/drawingml/2006/main" noChangeAspect="1"/>
+            </wp:cNvGraphicFramePr>
+            <a:graphic xmlns:a="http://schemas.openxmlformats.org/drawingml/2006/main">
+              <a:graphicData uri="http://schemas.openxmlformats.org/drawingml/2006/picture">
+                <pic:pic xmlns:pic="http://schemas.openxmlformats.org/drawingml/2006/picture">
+                  <pic:nvPicPr>
+                    <pic:cNvPr id="134166059" name=""/>
+                    <pic:cNvPicPr/>
+                  </pic:nvPicPr>
+                  <pic:blipFill>
+                    <a:blip r:embed="rId14"/>
+                    <a:stretch>
+                      <a:fillRect/>
+                    </a:stretch>
+                  </pic:blipFill>
+                  <pic:spPr>
+                    <a:xfrm>
+                      <a:off x="0" y="0"/>
+                      <a:ext cx="5252229" cy="2840094"/>
+                    </a:xfrm>
+                    <a:prstGeom prst="rect">
+                      <a:avLst/>
+                    </a:prstGeom>
+                  </pic:spPr>
+                </pic:pic>
+              </a:graphicData>
+            </a:graphic>
+          </wp:inline>
+        </w:drawing>
+      </w:r>
+    </w:p>
+    <w:p/>
+    <w:p>
+      <w:r>
+        <w:t>To work around this, python has access modifiers: private and protected.</w:t>
+      </w:r>
+    </w:p>
+    <w:p>
+      <w:pPr>
+        <w:pStyle w:val="ListParagraph"/>
+        <w:numPr>
+          <w:ilvl w:val="0"/>
+          <w:numId w:val="1"/>
+        </w:numPr>
+      </w:pPr>
+      <w:r>
+        <w:t xml:space="preserve">Protected: </w:t>
+      </w:r>
+      <w:r>
+        <w:t xml:space="preserve">Add </w:t>
+      </w:r>
+      <w:r>
+        <w:t>one</w:t>
+      </w:r>
+      <w:r>
+        <w:t xml:space="preserve"> underscore before your variable name (_variable)</w:t>
+      </w:r>
+      <w:r>
+        <w:t>. Protected variables are only visible in the class that they belong to and the subclasses of that class.</w:t>
+      </w:r>
+    </w:p>
+    <w:p>
+      <w:pPr>
+        <w:pStyle w:val="ListParagraph"/>
+        <w:numPr>
+          <w:ilvl w:val="0"/>
+          <w:numId w:val="1"/>
+        </w:numPr>
+      </w:pPr>
+      <w:r>
+        <w:t xml:space="preserve">Private: </w:t>
+      </w:r>
+      <w:r>
+        <w:t>Add two underscores before your variable name (__variable)</w:t>
+      </w:r>
+      <w:r>
+        <w:t xml:space="preserve">. </w:t>
+      </w:r>
+      <w:r>
+        <w:t xml:space="preserve">Private variables are only visible in the class that they belong to. </w:t>
+      </w:r>
+    </w:p>
+    <w:p>
+      <w:r>
+        <w:t xml:space="preserve">We can still print variable from an instance of the class, but we cannot modify it’s value. Meanwhile for protected variable, </w:t>
+      </w:r>
+      <w:r>
+        <w:t>the code editor will</w:t>
+      </w:r>
+      <w:r>
+        <w:t xml:space="preserve"> show an error when we mention it in the first place, because the user will be </w:t>
+      </w:r>
+      <w:r>
+        <w:t xml:space="preserve">led into believing that it doesn’t exist when called. Outside the class, it doesn’t exist, so it cannot be used or called on it’s own. </w:t>
+      </w:r>
+    </w:p>
+    <w:p/>
+    <w:p/>
+    <w:p/>
     <w:sectPr>
       <w:pgSz w:w="11906" w:h="16838"/>
       <w:pgMar w:top="1440" w:right="1440" w:bottom="1440" w:left="1440" w:header="708" w:footer="708" w:gutter="0"/>

</xml_diff>

<commit_message>
Make price atrb private, add discount and increment methods
</commit_message>
<xml_diff>
--- a/project_notes.docx
+++ b/project_notes.docx
@@ -17,7 +17,15 @@
         </w:numPr>
       </w:pPr>
       <w:r>
-        <w:t xml:space="preserve">functions in python that have `__` at the start and end (Like `__init__()` ) are known as magic methods. </w:t>
+        <w:t>functions in python that have `__` at the start and end (Like `__init_</w:t>
+      </w:r>
+      <w:proofErr w:type="gramStart"/>
+      <w:r>
+        <w:t>_(</w:t>
+      </w:r>
+      <w:proofErr w:type="gramEnd"/>
+      <w:r>
+        <w:t xml:space="preserve">)` ) are known as magic methods. </w:t>
       </w:r>
     </w:p>
     <w:p>
@@ -29,7 +37,15 @@
         </w:numPr>
       </w:pPr>
       <w:r>
-        <w:t>__init__()` is also known as constructor.</w:t>
+        <w:t>__init_</w:t>
+      </w:r>
+      <w:proofErr w:type="gramStart"/>
+      <w:r>
+        <w:t>_(</w:t>
+      </w:r>
+      <w:proofErr w:type="gramEnd"/>
+      <w:r>
+        <w:t>)` is also known as constructor.</w:t>
       </w:r>
       <w:r>
         <w:t xml:space="preserve"> Runs automatically when an instance of class is created.</w:t>
@@ -48,7 +64,15 @@
       </w:r>
       <w:r>
         <w:br/>
-        <w:t>Eg. __init__(self, name=’noname’)</w:t>
+        <w:t>Eg. __init_</w:t>
+      </w:r>
+      <w:proofErr w:type="gramStart"/>
+      <w:r>
+        <w:t>_(</w:t>
+      </w:r>
+      <w:proofErr w:type="gramEnd"/>
+      <w:r>
+        <w:t>self, name=’noname’)</w:t>
       </w:r>
     </w:p>
     <w:p>
@@ -128,7 +152,15 @@
         <w:t>do not specify type of attribute ‘’quantity’’</w:t>
       </w:r>
       <w:r>
-        <w:t xml:space="preserve"> as it’s </w:t>
+        <w:t xml:space="preserve"> as </w:t>
+      </w:r>
+      <w:proofErr w:type="gramStart"/>
+      <w:r>
+        <w:t>it’s</w:t>
+      </w:r>
+      <w:proofErr w:type="gramEnd"/>
+      <w:r>
+        <w:t xml:space="preserve"> </w:t>
       </w:r>
       <w:r>
         <w:rPr>
@@ -237,7 +269,15 @@
         <w:t xml:space="preserve"> the class and does some work from you. </w:t>
       </w:r>
       <w:r>
-        <w:t>We define it with it’s decorator: ‘@staticmethod’</w:t>
+        <w:t xml:space="preserve">We define it with </w:t>
+      </w:r>
+      <w:proofErr w:type="gramStart"/>
+      <w:r>
+        <w:t>it’s</w:t>
+      </w:r>
+      <w:proofErr w:type="gramEnd"/>
+      <w:r>
+        <w:t xml:space="preserve"> decorator: ‘@staticmethod’</w:t>
       </w:r>
     </w:p>
     <w:p>
@@ -261,7 +301,15 @@
         </w:numPr>
       </w:pPr>
       <w:r>
-        <w:t>We can simply access the static methods outside the class by using classname.static_method_name() without even instantiating the class, and as long as the arguments are satisfied, you don’t need to put arguments only associated with the class.</w:t>
+        <w:t xml:space="preserve">We can simply access the static methods outside the class by using </w:t>
+      </w:r>
+      <w:proofErr w:type="gramStart"/>
+      <w:r>
+        <w:t>classname.static</w:t>
+      </w:r>
+      <w:proofErr w:type="gramEnd"/>
+      <w:r>
+        <w:t>_method_name() without even instantiating the class, and as long as the arguments are satisfied, you don’t need to put arguments only associated with the class.</w:t>
       </w:r>
       <w:r>
         <w:t xml:space="preserve"> (i.e. it is not unique to an instance but it is related to the class.)</w:t>
@@ -457,7 +505,23 @@
         </w:numPr>
       </w:pPr>
       <w:r>
-        <w:t xml:space="preserve">Class and static methods can be called from instance level as well, but there are not a lot of good reason to call them from instance level. You can call both of them by just mentioning class name and calling them. (eg. Classname.method()) </w:t>
+        <w:t xml:space="preserve">Class and static methods can be called from instance level as well, but there are not a lot of good reason to call them from instance level. You can call </w:t>
+      </w:r>
+      <w:proofErr w:type="gramStart"/>
+      <w:r>
+        <w:t>both of them</w:t>
+      </w:r>
+      <w:proofErr w:type="gramEnd"/>
+      <w:r>
+        <w:t xml:space="preserve"> by just mentioning class name and calling them. (</w:t>
+      </w:r>
+      <w:proofErr w:type="gramStart"/>
+      <w:r>
+        <w:t>eg</w:t>
+      </w:r>
+      <w:proofErr w:type="gramEnd"/>
+      <w:r>
+        <w:t xml:space="preserve">. Classname.method()) </w:t>
       </w:r>
     </w:p>
     <w:p>
@@ -522,7 +586,15 @@
         </w:numPr>
       </w:pPr>
       <w:r>
-        <w:t xml:space="preserve">Super Attribute: The super attribute allows us to have access to all the attributes of the parent class. This makes sure that we don’t have to keep copying the init, error checks and assigning to attribute code from the parent class to every child class we create. </w:t>
+        <w:t xml:space="preserve">Super Attribute: The super attribute allows us to have access to all the attributes of the parent class. This makes sure that we </w:t>
+      </w:r>
+      <w:proofErr w:type="gramStart"/>
+      <w:r>
+        <w:t>don’t</w:t>
+      </w:r>
+      <w:proofErr w:type="gramEnd"/>
+      <w:r>
+        <w:t xml:space="preserve"> have to keep copying the init, error checks and assigning to attribute code from the parent class to every child class we create. </w:t>
       </w:r>
     </w:p>
     <w:p/>
@@ -700,7 +772,23 @@
     <w:p/>
     <w:p>
       <w:r>
-        <w:t>However, since we cannot change the value of name, self.name = name will be an illegal assignment, since name cannot change it’s value. So this doesn’t work.</w:t>
+        <w:t xml:space="preserve">However, since we cannot change the value of name, self.name = name will be an illegal assignment, since name cannot change </w:t>
+      </w:r>
+      <w:proofErr w:type="gramStart"/>
+      <w:r>
+        <w:t>it’s</w:t>
+      </w:r>
+      <w:proofErr w:type="gramEnd"/>
+      <w:r>
+        <w:t xml:space="preserve"> value. </w:t>
+      </w:r>
+      <w:proofErr w:type="gramStart"/>
+      <w:r>
+        <w:t>So</w:t>
+      </w:r>
+      <w:proofErr w:type="gramEnd"/>
+      <w:r>
+        <w:t xml:space="preserve"> this doesn’t work.</w:t>
       </w:r>
     </w:p>
     <w:p>
@@ -777,7 +865,15 @@
     </w:p>
     <w:p>
       <w:r>
-        <w:t xml:space="preserve">We can still print variable from an instance of the class, but we cannot modify it’s value. Meanwhile for protected variable, </w:t>
+        <w:t xml:space="preserve">We can still print variable from an instance of the class, but we cannot modify </w:t>
+      </w:r>
+      <w:proofErr w:type="gramStart"/>
+      <w:r>
+        <w:t>it’s</w:t>
+      </w:r>
+      <w:proofErr w:type="gramEnd"/>
+      <w:r>
+        <w:t xml:space="preserve"> value. Meanwhile for protected variable, </w:t>
       </w:r>
       <w:r>
         <w:t>the code editor will</w:t>
@@ -786,7 +882,23 @@
         <w:t xml:space="preserve"> show an error when we mention it in the first place, because the user will be </w:t>
       </w:r>
       <w:r>
-        <w:t xml:space="preserve">led into believing that it doesn’t exist when called. Outside the class, it doesn’t exist, so it cannot be used or called on it’s own. </w:t>
+        <w:t xml:space="preserve">led into believing that it </w:t>
+      </w:r>
+      <w:proofErr w:type="gramStart"/>
+      <w:r>
+        <w:t>doesn’t</w:t>
+      </w:r>
+      <w:proofErr w:type="gramEnd"/>
+      <w:r>
+        <w:t xml:space="preserve"> exist when called. Outside the class, it doesn’t exist, so it cannot be used or called on </w:t>
+      </w:r>
+      <w:proofErr w:type="gramStart"/>
+      <w:r>
+        <w:t>it’s</w:t>
+      </w:r>
+      <w:proofErr w:type="gramEnd"/>
+      <w:r>
+        <w:t xml:space="preserve"> own. </w:t>
       </w:r>
     </w:p>
     <w:p>
@@ -797,7 +909,15 @@
     </w:p>
     <w:p>
       <w:r>
-        <w:t>Setters: Set value of access protected members. Use: ‘@variable_name.setter’ decorator.</w:t>
+        <w:t>Setters: Set value of access protected members. Use: ‘@variable_</w:t>
+      </w:r>
+      <w:proofErr w:type="gramStart"/>
+      <w:r>
+        <w:t>name.setter</w:t>
+      </w:r>
+      <w:proofErr w:type="gramEnd"/>
+      <w:r>
+        <w:t>’ decorator.</w:t>
       </w:r>
     </w:p>
     <w:p>
@@ -805,6 +925,66 @@
         <w:t xml:space="preserve">We can also use validations in the getter/setter functions. </w:t>
       </w:r>
     </w:p>
+    <w:p/>
+    <w:p>
+      <w:r>
+        <w:t>OOP Principles:</w:t>
+      </w:r>
+    </w:p>
+    <w:p>
+      <w:r>
+        <w:t xml:space="preserve">Object Oriented Programming has 4 major principles that we must keep in mind while designing large programs. </w:t>
+      </w:r>
+    </w:p>
+    <w:p>
+      <w:pPr>
+        <w:pStyle w:val="ListParagraph"/>
+        <w:numPr>
+          <w:ilvl w:val="0"/>
+          <w:numId w:val="1"/>
+        </w:numPr>
+      </w:pPr>
+      <w:r>
+        <w:t>Encapsulation</w:t>
+      </w:r>
+    </w:p>
+    <w:p>
+      <w:pPr>
+        <w:pStyle w:val="ListParagraph"/>
+        <w:numPr>
+          <w:ilvl w:val="0"/>
+          <w:numId w:val="1"/>
+        </w:numPr>
+      </w:pPr>
+      <w:r>
+        <w:t>Abstraction</w:t>
+      </w:r>
+    </w:p>
+    <w:p>
+      <w:pPr>
+        <w:pStyle w:val="ListParagraph"/>
+        <w:numPr>
+          <w:ilvl w:val="0"/>
+          <w:numId w:val="1"/>
+        </w:numPr>
+      </w:pPr>
+      <w:r>
+        <w:t xml:space="preserve">Inheritance </w:t>
+      </w:r>
+    </w:p>
+    <w:p>
+      <w:pPr>
+        <w:pStyle w:val="ListParagraph"/>
+        <w:numPr>
+          <w:ilvl w:val="0"/>
+          <w:numId w:val="1"/>
+        </w:numPr>
+      </w:pPr>
+      <w:r>
+        <w:t>Polymorphism</w:t>
+      </w:r>
+    </w:p>
+    <w:p/>
     <w:p/>
     <w:p/>
     <w:p/>

</xml_diff>

<commit_message>
Create email send method with encapsulated process methods.
</commit_message>
<xml_diff>
--- a/project_notes.docx
+++ b/project_notes.docx
@@ -984,6 +984,222 @@
         <w:t>Polymorphism</w:t>
       </w:r>
     </w:p>
+    <w:p/>
+    <w:p>
+      <w:r>
+        <w:t>Encapsulation</w:t>
+      </w:r>
+    </w:p>
+    <w:p>
+      <w:pPr>
+        <w:pStyle w:val="ListParagraph"/>
+        <w:numPr>
+          <w:ilvl w:val="0"/>
+          <w:numId w:val="1"/>
+        </w:numPr>
+      </w:pPr>
+      <w:r>
+        <w:t>Most things explained in code comments</w:t>
+      </w:r>
+    </w:p>
+    <w:p>
+      <w:pPr>
+        <w:pStyle w:val="ListParagraph"/>
+        <w:numPr>
+          <w:ilvl w:val="0"/>
+          <w:numId w:val="1"/>
+        </w:numPr>
+      </w:pPr>
+      <w:r>
+        <w:t xml:space="preserve"> If we do not specify '--price' here (and just type it as </w:t>
+      </w:r>
+      <w:proofErr w:type="gramStart"/>
+      <w:r>
+        <w:t>self.price</w:t>
+      </w:r>
+      <w:proofErr w:type="gramEnd"/>
+      <w:r>
+        <w:t xml:space="preserve">), it will result in recursion calls exceeded error. This is because the function will call the method below, which will in turn call the function since private attribute price </w:t>
+      </w:r>
+      <w:proofErr w:type="gramStart"/>
+      <w:r>
+        <w:t>can't</w:t>
+      </w:r>
+      <w:proofErr w:type="gramEnd"/>
+      <w:r>
+        <w:t xml:space="preserve"> be accessed, and it will go on.</w:t>
+      </w:r>
+      <w:r>
+        <w:drawing>
+          <wp:inline distT="0" distB="0" distL="0" distR="0" wp14:anchorId="165736BE" wp14:editId="2ADBCEFF">
+            <wp:extent cx="2118544" cy="929721"/>
+            <wp:effectExtent l="0" t="0" r="0" b="3810"/>
+            <wp:docPr id="274511486" name="Picture 1"/>
+            <wp:cNvGraphicFramePr>
+              <a:graphicFrameLocks xmlns:a="http://schemas.openxmlformats.org/drawingml/2006/main" noChangeAspect="1"/>
+            </wp:cNvGraphicFramePr>
+            <a:graphic xmlns:a="http://schemas.openxmlformats.org/drawingml/2006/main">
+              <a:graphicData uri="http://schemas.openxmlformats.org/drawingml/2006/picture">
+                <pic:pic xmlns:pic="http://schemas.openxmlformats.org/drawingml/2006/picture">
+                  <pic:nvPicPr>
+                    <pic:cNvPr id="274511486" name=""/>
+                    <pic:cNvPicPr/>
+                  </pic:nvPicPr>
+                  <pic:blipFill>
+                    <a:blip r:embed="rId15"/>
+                    <a:stretch>
+                      <a:fillRect/>
+                    </a:stretch>
+                  </pic:blipFill>
+                  <pic:spPr>
+                    <a:xfrm>
+                      <a:off x="0" y="0"/>
+                      <a:ext cx="2118544" cy="929721"/>
+                    </a:xfrm>
+                    <a:prstGeom prst="rect">
+                      <a:avLst/>
+                    </a:prstGeom>
+                  </pic:spPr>
+                </pic:pic>
+              </a:graphicData>
+            </a:graphic>
+          </wp:inline>
+        </w:drawing>
+      </w:r>
+    </w:p>
+    <w:p>
+      <w:r>
+        <w:t>Abstraction:</w:t>
+      </w:r>
+    </w:p>
+    <w:p>
+      <w:pPr>
+        <w:pStyle w:val="ListParagraph"/>
+        <w:numPr>
+          <w:ilvl w:val="0"/>
+          <w:numId w:val="1"/>
+        </w:numPr>
+      </w:pPr>
+      <w:r>
+        <w:t>The process of hiding unnecessary details from the user.</w:t>
+      </w:r>
+      <w:r>
+        <w:t xml:space="preserve"> Hide (or abstract) unnecessary information as much as possible from the instances. </w:t>
+      </w:r>
+    </w:p>
+    <w:p>
+      <w:pPr>
+        <w:pStyle w:val="ListParagraph"/>
+        <w:numPr>
+          <w:ilvl w:val="0"/>
+          <w:numId w:val="1"/>
+        </w:numPr>
+      </w:pPr>
+      <w:r>
+        <w:t>For example, in the scenario where we want to send the email, it makes sense to hide the functions that constitute the process of connection with smtp server, preparing mail body, sending the mail etc… from the end user.</w:t>
+      </w:r>
+    </w:p>
+    <w:p>
+      <w:pPr>
+        <w:pStyle w:val="ListParagraph"/>
+        <w:numPr>
+          <w:ilvl w:val="0"/>
+          <w:numId w:val="1"/>
+        </w:numPr>
+      </w:pPr>
+      <w:r>
+        <w:lastRenderedPageBreak/>
+        <w:drawing>
+          <wp:inline distT="0" distB="0" distL="0" distR="0" wp14:anchorId="079E64CA" wp14:editId="02DD31D5">
+            <wp:extent cx="5731510" cy="3258820"/>
+            <wp:effectExtent l="0" t="0" r="2540" b="0"/>
+            <wp:docPr id="32144385" name="Picture 1"/>
+            <wp:cNvGraphicFramePr>
+              <a:graphicFrameLocks xmlns:a="http://schemas.openxmlformats.org/drawingml/2006/main" noChangeAspect="1"/>
+            </wp:cNvGraphicFramePr>
+            <a:graphic xmlns:a="http://schemas.openxmlformats.org/drawingml/2006/main">
+              <a:graphicData uri="http://schemas.openxmlformats.org/drawingml/2006/picture">
+                <pic:pic xmlns:pic="http://schemas.openxmlformats.org/drawingml/2006/picture">
+                  <pic:nvPicPr>
+                    <pic:cNvPr id="32144385" name=""/>
+                    <pic:cNvPicPr/>
+                  </pic:nvPicPr>
+                  <pic:blipFill>
+                    <a:blip r:embed="rId16"/>
+                    <a:stretch>
+                      <a:fillRect/>
+                    </a:stretch>
+                  </pic:blipFill>
+                  <pic:spPr>
+                    <a:xfrm>
+                      <a:off x="0" y="0"/>
+                      <a:ext cx="5731510" cy="3258820"/>
+                    </a:xfrm>
+                    <a:prstGeom prst="rect">
+                      <a:avLst/>
+                    </a:prstGeom>
+                  </pic:spPr>
+                </pic:pic>
+              </a:graphicData>
+            </a:graphic>
+          </wp:inline>
+        </w:drawing>
+      </w:r>
+    </w:p>
+    <w:p>
+      <w:pPr>
+        <w:pStyle w:val="ListParagraph"/>
+        <w:numPr>
+          <w:ilvl w:val="0"/>
+          <w:numId w:val="1"/>
+        </w:numPr>
+      </w:pPr>
+      <w:r>
+        <w:t>In main file, just call like this:</w:t>
+      </w:r>
+      <w:r>
+        <w:br/>
+      </w:r>
+      <w:r>
+        <w:drawing>
+          <wp:inline distT="0" distB="0" distL="0" distR="0" wp14:anchorId="605B8870" wp14:editId="328E0954">
+            <wp:extent cx="3703641" cy="1425063"/>
+            <wp:effectExtent l="0" t="0" r="0" b="3810"/>
+            <wp:docPr id="1015491299" name="Picture 1"/>
+            <wp:cNvGraphicFramePr>
+              <a:graphicFrameLocks xmlns:a="http://schemas.openxmlformats.org/drawingml/2006/main" noChangeAspect="1"/>
+            </wp:cNvGraphicFramePr>
+            <a:graphic xmlns:a="http://schemas.openxmlformats.org/drawingml/2006/main">
+              <a:graphicData uri="http://schemas.openxmlformats.org/drawingml/2006/picture">
+                <pic:pic xmlns:pic="http://schemas.openxmlformats.org/drawingml/2006/picture">
+                  <pic:nvPicPr>
+                    <pic:cNvPr id="1015491299" name=""/>
+                    <pic:cNvPicPr/>
+                  </pic:nvPicPr>
+                  <pic:blipFill>
+                    <a:blip r:embed="rId17"/>
+                    <a:stretch>
+                      <a:fillRect/>
+                    </a:stretch>
+                  </pic:blipFill>
+                  <pic:spPr>
+                    <a:xfrm>
+                      <a:off x="0" y="0"/>
+                      <a:ext cx="3703641" cy="1425063"/>
+                    </a:xfrm>
+                    <a:prstGeom prst="rect">
+                      <a:avLst/>
+                    </a:prstGeom>
+                  </pic:spPr>
+                </pic:pic>
+              </a:graphicData>
+            </a:graphic>
+          </wp:inline>
+        </w:drawing>
+      </w:r>
+    </w:p>
+    <w:p/>
+    <w:p/>
     <w:p/>
     <w:p/>
     <w:p/>
@@ -1721,7 +1937,6 @@
   <w:style w:type="character" w:default="1" w:styleId="DefaultParagraphFont">
     <w:name w:val="Default Paragraph Font"/>
     <w:uiPriority w:val="1"/>
-    <w:semiHidden/>
     <w:unhideWhenUsed/>
   </w:style>
   <w:style w:type="table" w:default="1" w:styleId="TableNormal">

</xml_diff>

<commit_message>
Create keyboard cls to demonstrate method polymorphism
</commit_message>
<xml_diff>
--- a/project_notes.docx
+++ b/project_notes.docx
@@ -3,11 +3,40 @@
 <w:document xmlns:wpc="http://schemas.microsoft.com/office/word/2010/wordprocessingCanvas" xmlns:cx="http://schemas.microsoft.com/office/drawing/2014/chartex" xmlns:cx1="http://schemas.microsoft.com/office/drawing/2015/9/8/chartex" xmlns:cx2="http://schemas.microsoft.com/office/drawing/2015/10/21/chartex" xmlns:cx3="http://schemas.microsoft.com/office/drawing/2016/5/9/chartex" xmlns:cx4="http://schemas.microsoft.com/office/drawing/2016/5/10/chartex" xmlns:cx5="http://schemas.microsoft.com/office/drawing/2016/5/11/chartex" xmlns:cx6="http://schemas.microsoft.com/office/drawing/2016/5/12/chartex" xmlns:cx7="http://schemas.microsoft.com/office/drawing/2016/5/13/chartex" xmlns:cx8="http://schemas.microsoft.com/office/drawing/2016/5/14/chartex" xmlns:mc="http://schemas.openxmlformats.org/markup-compatibility/2006" xmlns:aink="http://schemas.microsoft.com/office/drawing/2016/ink" xmlns:am3d="http://schemas.microsoft.com/office/drawing/2017/model3d" xmlns:o="urn:schemas-microsoft-com:office:office" xmlns:oel="http://schemas.microsoft.com/office/2019/extlst" xmlns:r="http://schemas.openxmlformats.org/officeDocument/2006/relationships" xmlns:m="http://schemas.openxmlformats.org/officeDocument/2006/math" xmlns:v="urn:schemas-microsoft-com:vml" xmlns:wp14="http://schemas.microsoft.com/office/word/2010/wordprocessingDrawing" xmlns:wp="http://schemas.openxmlformats.org/drawingml/2006/wordprocessingDrawing" xmlns:w10="urn:schemas-microsoft-com:office:word" xmlns:w="http://schemas.openxmlformats.org/wordprocessingml/2006/main" xmlns:w14="http://schemas.microsoft.com/office/word/2010/wordml" xmlns:w15="http://schemas.microsoft.com/office/word/2012/wordml" xmlns:w16cex="http://schemas.microsoft.com/office/word/2018/wordml/cex" xmlns:w16cid="http://schemas.microsoft.com/office/word/2016/wordml/cid" xmlns:w16="http://schemas.microsoft.com/office/word/2018/wordml" xmlns:w16du="http://schemas.microsoft.com/office/word/2023/wordml/word16du" xmlns:w16sdtdh="http://schemas.microsoft.com/office/word/2020/wordml/sdtdatahash" xmlns:w16sdtfl="http://schemas.microsoft.com/office/word/2024/wordml/sdtformatlock" xmlns:w16se="http://schemas.microsoft.com/office/word/2015/wordml/symex" xmlns:wpg="http://schemas.microsoft.com/office/word/2010/wordprocessingGroup" xmlns:wpi="http://schemas.microsoft.com/office/word/2010/wordprocessingInk" xmlns:wne="http://schemas.microsoft.com/office/word/2006/wordml" xmlns:wps="http://schemas.microsoft.com/office/word/2010/wordprocessingShape" mc:Ignorable="w14 w15 w16se w16cid w16 w16cex w16sdtdh w16sdtfl w16du wp14">
   <w:body>
     <w:p>
-      <w:r>
-        <w:t xml:space="preserve">Notes: </w:t>
+      <w:pPr>
+        <w:pStyle w:val="Title"/>
+        <w:rPr>
+          <w:u w:val="single"/>
+        </w:rPr>
+      </w:pPr>
+      <w:r>
+        <w:rPr>
+          <w:u w:val="single"/>
+        </w:rPr>
+        <w:t xml:space="preserve">PYTHON OOPs PROJECT </w:t>
+      </w:r>
+      <w:r>
+        <w:rPr>
+          <w:u w:val="single"/>
+        </w:rPr>
+        <w:t>N</w:t>
+      </w:r>
+      <w:r>
+        <w:rPr>
+          <w:u w:val="single"/>
+        </w:rPr>
+        <w:t>OTES</w:t>
       </w:r>
     </w:p>
     <w:p/>
+    <w:p>
+      <w:pPr>
+        <w:pStyle w:val="Heading1"/>
+      </w:pPr>
+      <w:r>
+        <w:t>General Concepts</w:t>
+      </w:r>
+    </w:p>
     <w:p>
       <w:pPr>
         <w:pStyle w:val="ListParagraph"/>
@@ -229,11 +258,7 @@
     </w:p>
     <w:p>
       <w:pPr>
-        <w:pStyle w:val="ListParagraph"/>
-        <w:numPr>
-          <w:ilvl w:val="0"/>
-          <w:numId w:val="1"/>
-        </w:numPr>
+        <w:pStyle w:val="Heading1"/>
       </w:pPr>
       <w:r>
         <w:t>Class methods and static methods</w:t>
@@ -241,11 +266,7 @@
     </w:p>
     <w:p>
       <w:pPr>
-        <w:pStyle w:val="ListParagraph"/>
-        <w:numPr>
-          <w:ilvl w:val="0"/>
-          <w:numId w:val="1"/>
-        </w:numPr>
+        <w:pStyle w:val="Heading2"/>
       </w:pPr>
       <w:r>
         <w:t>Static methods</w:t>
@@ -309,7 +330,11 @@
       </w:r>
       <w:proofErr w:type="gramEnd"/>
       <w:r>
-        <w:t>_method_name() without even instantiating the class, and as long as the arguments are satisfied, you don’t need to put arguments only associated with the class.</w:t>
+        <w:t xml:space="preserve">_method_name() without even instantiating the class, and as long as the arguments are satisfied, you don’t need to put arguments only associated </w:t>
+      </w:r>
+      <w:r>
+        <w:lastRenderedPageBreak/>
+        <w:t>with the class.</w:t>
       </w:r>
       <w:r>
         <w:t xml:space="preserve"> (i.e. it is not unique to an instance but it is related to the class.)</w:t>
@@ -367,7 +392,6 @@
         <w:rPr>
           <w:noProof/>
         </w:rPr>
-        <w:lastRenderedPageBreak/>
         <w:drawing>
           <wp:inline distT="0" distB="0" distL="0" distR="0" wp14:anchorId="0BBFA342" wp14:editId="78C4ED58">
             <wp:extent cx="4897582" cy="1792235"/>
@@ -419,6 +443,24 @@
     </w:p>
     <w:p>
       <w:pPr>
+        <w:pStyle w:val="Heading2"/>
+        <w:rPr>
+          <w:rStyle w:val="Heading2Char"/>
+          <w:rFonts w:asciiTheme="minorHAnsi" w:eastAsiaTheme="minorHAnsi" w:hAnsiTheme="minorHAnsi" w:cstheme="minorBidi"/>
+          <w:color w:val="auto"/>
+          <w:sz w:val="22"/>
+          <w:szCs w:val="22"/>
+        </w:rPr>
+      </w:pPr>
+      <w:r>
+        <w:rPr>
+          <w:rStyle w:val="Heading2Char"/>
+        </w:rPr>
+        <w:t>Class methods</w:t>
+      </w:r>
+    </w:p>
+    <w:p>
+      <w:pPr>
         <w:pStyle w:val="ListParagraph"/>
         <w:numPr>
           <w:ilvl w:val="0"/>
@@ -426,7 +468,10 @@
         </w:numPr>
       </w:pPr>
       <w:r>
-        <w:t>Class methods:</w:t>
+        <w:t>Example</w:t>
+      </w:r>
+      <w:r>
+        <w:t>:</w:t>
       </w:r>
       <w:r>
         <w:br/>
@@ -525,7 +570,11 @@
       </w:r>
     </w:p>
     <w:p>
-      <w:r>
+      <w:pPr>
+        <w:pStyle w:val="Heading1"/>
+      </w:pPr>
+      <w:r>
+        <w:lastRenderedPageBreak/>
         <w:t>INHERITANCE</w:t>
       </w:r>
     </w:p>
@@ -534,7 +583,6 @@
         <w:rPr>
           <w:noProof/>
         </w:rPr>
-        <w:lastRenderedPageBreak/>
         <w:drawing>
           <wp:inline distT="0" distB="0" distL="0" distR="0" wp14:anchorId="05485675" wp14:editId="0C7783A6">
             <wp:extent cx="5731510" cy="2406015"/>
@@ -586,7 +634,16 @@
         </w:numPr>
       </w:pPr>
       <w:r>
-        <w:t xml:space="preserve">Super Attribute: The super attribute allows us to have access to all the attributes of the parent class. This makes sure that we </w:t>
+        <w:rPr>
+          <w:b/>
+          <w:bCs/>
+          <w:sz w:val="32"/>
+          <w:szCs w:val="32"/>
+        </w:rPr>
+        <w:t>Super Attribute:</w:t>
+      </w:r>
+      <w:r>
+        <w:t xml:space="preserve"> The super attribute allows us to have access to all the attributes of the parent class. This makes sure that we </w:t>
       </w:r>
       <w:proofErr w:type="gramStart"/>
       <w:r>
@@ -599,6 +656,9 @@
     </w:p>
     <w:p/>
     <w:p>
+      <w:pPr>
+        <w:pStyle w:val="Heading1"/>
+      </w:pPr>
       <w:r>
         <w:t>Reorganization of Code:</w:t>
       </w:r>
@@ -613,6 +673,14 @@
       </w:pPr>
       <w:r>
         <w:t xml:space="preserve">To improve readability, we reorganize our code. We create two separate files for the item class and phone class, and use the main class only for calling their instances and writing action code. </w:t>
+      </w:r>
+    </w:p>
+    <w:p>
+      <w:pPr>
+        <w:pStyle w:val="Heading1"/>
+      </w:pPr>
+      <w:r>
+        <w:t>Getters and Setters</w:t>
       </w:r>
     </w:p>
     <w:p>
@@ -927,8 +995,11 @@
     </w:p>
     <w:p/>
     <w:p>
-      <w:r>
-        <w:t>OOP Principles:</w:t>
+      <w:pPr>
+        <w:pStyle w:val="Heading1"/>
+      </w:pPr>
+      <w:r>
+        <w:t>OOP Principles</w:t>
       </w:r>
     </w:p>
     <w:p>
@@ -986,6 +1057,9 @@
     </w:p>
     <w:p/>
     <w:p>
+      <w:pPr>
+        <w:pStyle w:val="Heading2"/>
+      </w:pPr>
       <w:r>
         <w:t>Encapsulation</w:t>
       </w:r>
@@ -1030,6 +1104,9 @@
         <w:t xml:space="preserve"> be accessed, and it will go on.</w:t>
       </w:r>
       <w:r>
+        <w:rPr>
+          <w:noProof/>
+        </w:rPr>
         <w:drawing>
           <wp:inline distT="0" distB="0" distL="0" distR="0" wp14:anchorId="165736BE" wp14:editId="2ADBCEFF">
             <wp:extent cx="2118544" cy="929721"/>
@@ -1068,6 +1145,9 @@
       </w:r>
     </w:p>
     <w:p>
+      <w:pPr>
+        <w:pStyle w:val="Heading2"/>
+      </w:pPr>
       <w:r>
         <w:t>Abstraction:</w:t>
       </w:r>
@@ -1108,6 +1188,9 @@
         </w:numPr>
       </w:pPr>
       <w:r>
+        <w:rPr>
+          <w:noProof/>
+        </w:rPr>
         <w:lastRenderedPageBreak/>
         <w:drawing>
           <wp:inline distT="0" distB="0" distL="0" distR="0" wp14:anchorId="079E64CA" wp14:editId="02DD31D5">
@@ -1161,6 +1244,9 @@
         <w:br/>
       </w:r>
       <w:r>
+        <w:rPr>
+          <w:noProof/>
+        </w:rPr>
         <w:drawing>
           <wp:inline distT="0" distB="0" distL="0" distR="0" wp14:anchorId="605B8870" wp14:editId="328E0954">
             <wp:extent cx="3703641" cy="1425063"/>
@@ -1199,7 +1285,71 @@
       </w:r>
     </w:p>
     <w:p/>
-    <w:p/>
+    <w:p>
+      <w:pPr>
+        <w:pStyle w:val="Heading2"/>
+      </w:pPr>
+      <w:r>
+        <w:t>Polymorphism</w:t>
+      </w:r>
+    </w:p>
+    <w:p>
+      <w:r>
+        <w:t xml:space="preserve">A single function knows how to handle different kinds of objects as expected. </w:t>
+      </w:r>
+    </w:p>
+    <w:p>
+      <w:pPr>
+        <w:pStyle w:val="ListParagraph"/>
+        <w:numPr>
+          <w:ilvl w:val="0"/>
+          <w:numId w:val="2"/>
+        </w:numPr>
+      </w:pPr>
+      <w:r>
+        <w:t>In our project, the method ‘apply_</w:t>
+      </w:r>
+      <w:proofErr w:type="gramStart"/>
+      <w:r>
+        <w:t>discount(</w:t>
+      </w:r>
+      <w:proofErr w:type="gramEnd"/>
+      <w:r>
+        <w:t>)’ knows how to work properly both for the Phone class and the Item class. (Since ‘Phone’ inherits the method from the ‘Item’ class.)</w:t>
+      </w:r>
+    </w:p>
+    <w:p>
+      <w:pPr>
+        <w:pStyle w:val="ListParagraph"/>
+        <w:numPr>
+          <w:ilvl w:val="0"/>
+          <w:numId w:val="2"/>
+        </w:numPr>
+      </w:pPr>
+      <w:r>
+        <w:t xml:space="preserve">Overriding in child class is legal, so you can always change attribute and method values/behavior after inheritance. </w:t>
+      </w:r>
+    </w:p>
+    <w:p>
+      <w:pPr>
+        <w:pStyle w:val="ListParagraph"/>
+        <w:numPr>
+          <w:ilvl w:val="0"/>
+          <w:numId w:val="2"/>
+        </w:numPr>
+      </w:pPr>
+      <w:r>
+        <w:t xml:space="preserve">Method Overloading vs Method Overriding: </w:t>
+      </w:r>
+      <w:hyperlink r:id="rId18" w:history="1">
+        <w:r>
+          <w:rPr>
+            <w:rStyle w:val="Hyperlink"/>
+          </w:rPr>
+          <w:t>https://www.geeksforgeeks.org/difference-between-method-overloading-and-method-overriding-in-python/</w:t>
+        </w:r>
+      </w:hyperlink>
+    </w:p>
     <w:p/>
     <w:p/>
     <w:p/>
@@ -1217,6 +1367,118 @@
 <file path=word/numbering.xml><?xml version="1.0" encoding="utf-8"?>
 <w:numbering xmlns:wpc="http://schemas.microsoft.com/office/word/2010/wordprocessingCanvas" xmlns:cx="http://schemas.microsoft.com/office/drawing/2014/chartex" xmlns:cx1="http://schemas.microsoft.com/office/drawing/2015/9/8/chartex" xmlns:cx2="http://schemas.microsoft.com/office/drawing/2015/10/21/chartex" xmlns:cx3="http://schemas.microsoft.com/office/drawing/2016/5/9/chartex" xmlns:cx4="http://schemas.microsoft.com/office/drawing/2016/5/10/chartex" xmlns:cx5="http://schemas.microsoft.com/office/drawing/2016/5/11/chartex" xmlns:cx6="http://schemas.microsoft.com/office/drawing/2016/5/12/chartex" xmlns:cx7="http://schemas.microsoft.com/office/drawing/2016/5/13/chartex" xmlns:cx8="http://schemas.microsoft.com/office/drawing/2016/5/14/chartex" xmlns:mc="http://schemas.openxmlformats.org/markup-compatibility/2006" xmlns:aink="http://schemas.microsoft.com/office/drawing/2016/ink" xmlns:am3d="http://schemas.microsoft.com/office/drawing/2017/model3d" xmlns:o="urn:schemas-microsoft-com:office:office" xmlns:oel="http://schemas.microsoft.com/office/2019/extlst" xmlns:r="http://schemas.openxmlformats.org/officeDocument/2006/relationships" xmlns:m="http://schemas.openxmlformats.org/officeDocument/2006/math" xmlns:v="urn:schemas-microsoft-com:vml" xmlns:wp14="http://schemas.microsoft.com/office/word/2010/wordprocessingDrawing" xmlns:wp="http://schemas.openxmlformats.org/drawingml/2006/wordprocessingDrawing" xmlns:w10="urn:schemas-microsoft-com:office:word" xmlns:w="http://schemas.openxmlformats.org/wordprocessingml/2006/main" xmlns:w14="http://schemas.microsoft.com/office/word/2010/wordml" xmlns:w15="http://schemas.microsoft.com/office/word/2012/wordml" xmlns:w16cex="http://schemas.microsoft.com/office/word/2018/wordml/cex" xmlns:w16cid="http://schemas.microsoft.com/office/word/2016/wordml/cid" xmlns:w16="http://schemas.microsoft.com/office/word/2018/wordml" xmlns:w16du="http://schemas.microsoft.com/office/word/2023/wordml/word16du" xmlns:w16sdtdh="http://schemas.microsoft.com/office/word/2020/wordml/sdtdatahash" xmlns:w16sdtfl="http://schemas.microsoft.com/office/word/2024/wordml/sdtformatlock" xmlns:w16se="http://schemas.microsoft.com/office/word/2015/wordml/symex" xmlns:wpg="http://schemas.microsoft.com/office/word/2010/wordprocessingGroup" xmlns:wpi="http://schemas.microsoft.com/office/word/2010/wordprocessingInk" xmlns:wne="http://schemas.microsoft.com/office/word/2006/wordml" xmlns:wps="http://schemas.microsoft.com/office/word/2010/wordprocessingShape" mc:Ignorable="w14 w15 w16se w16cid w16 w16cex w16sdtdh w16sdtfl w16du wp14">
   <w:abstractNum w:abstractNumId="0" w15:restartNumberingAfterBreak="0">
+    <w:nsid w:val="2A6068AF"/>
+    <w:multiLevelType w:val="hybridMultilevel"/>
+    <w:tmpl w:val="ECEEE600"/>
+    <w:lvl w:ilvl="0" w:tplc="92346480">
+      <w:numFmt w:val="bullet"/>
+      <w:lvlText w:val="-"/>
+      <w:lvlJc w:val="left"/>
+      <w:pPr>
+        <w:ind w:left="720" w:hanging="360"/>
+      </w:pPr>
+      <w:rPr>
+        <w:rFonts w:ascii="Calibri" w:eastAsiaTheme="minorHAnsi" w:hAnsi="Calibri" w:cs="Calibri" w:hint="default"/>
+      </w:rPr>
+    </w:lvl>
+    <w:lvl w:ilvl="1" w:tplc="40090003" w:tentative="1">
+      <w:start w:val="1"/>
+      <w:numFmt w:val="bullet"/>
+      <w:lvlText w:val="o"/>
+      <w:lvlJc w:val="left"/>
+      <w:pPr>
+        <w:ind w:left="1440" w:hanging="360"/>
+      </w:pPr>
+      <w:rPr>
+        <w:rFonts w:ascii="Courier New" w:hAnsi="Courier New" w:cs="Courier New" w:hint="default"/>
+      </w:rPr>
+    </w:lvl>
+    <w:lvl w:ilvl="2" w:tplc="40090005" w:tentative="1">
+      <w:start w:val="1"/>
+      <w:numFmt w:val="bullet"/>
+      <w:lvlText w:val=""/>
+      <w:lvlJc w:val="left"/>
+      <w:pPr>
+        <w:ind w:left="2160" w:hanging="360"/>
+      </w:pPr>
+      <w:rPr>
+        <w:rFonts w:ascii="Wingdings" w:hAnsi="Wingdings" w:hint="default"/>
+      </w:rPr>
+    </w:lvl>
+    <w:lvl w:ilvl="3" w:tplc="40090001" w:tentative="1">
+      <w:start w:val="1"/>
+      <w:numFmt w:val="bullet"/>
+      <w:lvlText w:val=""/>
+      <w:lvlJc w:val="left"/>
+      <w:pPr>
+        <w:ind w:left="2880" w:hanging="360"/>
+      </w:pPr>
+      <w:rPr>
+        <w:rFonts w:ascii="Symbol" w:hAnsi="Symbol" w:hint="default"/>
+      </w:rPr>
+    </w:lvl>
+    <w:lvl w:ilvl="4" w:tplc="40090003" w:tentative="1">
+      <w:start w:val="1"/>
+      <w:numFmt w:val="bullet"/>
+      <w:lvlText w:val="o"/>
+      <w:lvlJc w:val="left"/>
+      <w:pPr>
+        <w:ind w:left="3600" w:hanging="360"/>
+      </w:pPr>
+      <w:rPr>
+        <w:rFonts w:ascii="Courier New" w:hAnsi="Courier New" w:cs="Courier New" w:hint="default"/>
+      </w:rPr>
+    </w:lvl>
+    <w:lvl w:ilvl="5" w:tplc="40090005" w:tentative="1">
+      <w:start w:val="1"/>
+      <w:numFmt w:val="bullet"/>
+      <w:lvlText w:val=""/>
+      <w:lvlJc w:val="left"/>
+      <w:pPr>
+        <w:ind w:left="4320" w:hanging="360"/>
+      </w:pPr>
+      <w:rPr>
+        <w:rFonts w:ascii="Wingdings" w:hAnsi="Wingdings" w:hint="default"/>
+      </w:rPr>
+    </w:lvl>
+    <w:lvl w:ilvl="6" w:tplc="40090001" w:tentative="1">
+      <w:start w:val="1"/>
+      <w:numFmt w:val="bullet"/>
+      <w:lvlText w:val=""/>
+      <w:lvlJc w:val="left"/>
+      <w:pPr>
+        <w:ind w:left="5040" w:hanging="360"/>
+      </w:pPr>
+      <w:rPr>
+        <w:rFonts w:ascii="Symbol" w:hAnsi="Symbol" w:hint="default"/>
+      </w:rPr>
+    </w:lvl>
+    <w:lvl w:ilvl="7" w:tplc="40090003" w:tentative="1">
+      <w:start w:val="1"/>
+      <w:numFmt w:val="bullet"/>
+      <w:lvlText w:val="o"/>
+      <w:lvlJc w:val="left"/>
+      <w:pPr>
+        <w:ind w:left="5760" w:hanging="360"/>
+      </w:pPr>
+      <w:rPr>
+        <w:rFonts w:ascii="Courier New" w:hAnsi="Courier New" w:cs="Courier New" w:hint="default"/>
+      </w:rPr>
+    </w:lvl>
+    <w:lvl w:ilvl="8" w:tplc="40090005" w:tentative="1">
+      <w:start w:val="1"/>
+      <w:numFmt w:val="bullet"/>
+      <w:lvlText w:val=""/>
+      <w:lvlJc w:val="left"/>
+      <w:pPr>
+        <w:ind w:left="6480" w:hanging="360"/>
+      </w:pPr>
+      <w:rPr>
+        <w:rFonts w:ascii="Wingdings" w:hAnsi="Wingdings" w:hint="default"/>
+      </w:rPr>
+    </w:lvl>
+  </w:abstractNum>
+  <w:abstractNum w:abstractNumId="1" w15:restartNumberingAfterBreak="0">
     <w:nsid w:val="435B4E11"/>
     <w:multiLevelType w:val="hybridMultilevel"/>
     <w:tmpl w:val="2574453E"/>
@@ -1329,6 +1591,9 @@
     </w:lvl>
   </w:abstractNum>
   <w:num w:numId="1" w16cid:durableId="351495168">
+    <w:abstractNumId w:val="1"/>
+  </w:num>
+  <w:num w:numId="2" w16cid:durableId="948124543">
     <w:abstractNumId w:val="0"/>
   </w:num>
 </w:numbering>
@@ -1762,7 +2027,6 @@
     <w:next w:val="Normal"/>
     <w:link w:val="Heading2Char"/>
     <w:uiPriority w:val="9"/>
-    <w:semiHidden/>
     <w:unhideWhenUsed/>
     <w:qFormat/>
     <w:rsid w:val="0070495F"/>
@@ -1978,7 +2242,6 @@
     <w:basedOn w:val="DefaultParagraphFont"/>
     <w:link w:val="Heading2"/>
     <w:uiPriority w:val="9"/>
-    <w:semiHidden/>
     <w:rsid w:val="0070495F"/>
     <w:rPr>
       <w:rFonts w:asciiTheme="majorHAnsi" w:eastAsiaTheme="majorEastAsia" w:hAnsiTheme="majorHAnsi" w:cstheme="majorBidi"/>
@@ -2248,6 +2511,29 @@
       <w:smallCaps/>
       <w:color w:val="2F5496" w:themeColor="accent1" w:themeShade="BF"/>
       <w:spacing w:val="5"/>
+    </w:rPr>
+  </w:style>
+  <w:style w:type="character" w:styleId="Hyperlink">
+    <w:name w:val="Hyperlink"/>
+    <w:basedOn w:val="DefaultParagraphFont"/>
+    <w:uiPriority w:val="99"/>
+    <w:unhideWhenUsed/>
+    <w:rsid w:val="00554FC9"/>
+    <w:rPr>
+      <w:color w:val="0563C1" w:themeColor="hyperlink"/>
+      <w:u w:val="single"/>
+    </w:rPr>
+  </w:style>
+  <w:style w:type="character" w:styleId="UnresolvedMention">
+    <w:name w:val="Unresolved Mention"/>
+    <w:basedOn w:val="DefaultParagraphFont"/>
+    <w:uiPriority w:val="99"/>
+    <w:semiHidden/>
+    <w:unhideWhenUsed/>
+    <w:rsid w:val="00554FC9"/>
+    <w:rPr>
+      <w:color w:val="605E5C"/>
+      <w:shd w:val="clear" w:color="auto" w:fill="E1DFDD"/>
     </w:rPr>
   </w:style>
 </w:styles>

</xml_diff>